<commit_message>
Standard ANOVA instead of Welch's ANOVA
</commit_message>
<xml_diff>
--- a/Welch's ANOVA and Kruskal-Wallis Test for GSI and PCI.docx
+++ b/Welch's ANOVA and Kruskal-Wallis Test for GSI and PCI.docx
@@ -7,43 +7,43 @@
         <w:pStyle w:val="Title"/>
       </w:pPr>
       <w:r>
-        <w:t xml:space="preserve">Welch’s</w:t>
+        <w:t xml:space="preserve">ANOVA</w:t>
       </w:r>
       <w:r>
         <w:t xml:space="preserve"> </w:t>
       </w:r>
       <w:r>
-        <w:t xml:space="preserve">ANOVA</w:t>
+        <w:t xml:space="preserve">and</w:t>
       </w:r>
       <w:r>
         <w:t xml:space="preserve"> </w:t>
       </w:r>
       <w:r>
+        <w:t xml:space="preserve">Kruskal-Wallis</w:t>
+      </w:r>
+      <w:r>
+        <w:t xml:space="preserve"> </w:t>
+      </w:r>
+      <w:r>
+        <w:t xml:space="preserve">Test</w:t>
+      </w:r>
+      <w:r>
+        <w:t xml:space="preserve"> </w:t>
+      </w:r>
+      <w:r>
+        <w:t xml:space="preserve">for</w:t>
+      </w:r>
+      <w:r>
+        <w:t xml:space="preserve"> </w:t>
+      </w:r>
+      <w:r>
+        <w:t xml:space="preserve">GSI</w:t>
+      </w:r>
+      <w:r>
+        <w:t xml:space="preserve"> </w:t>
+      </w:r>
+      <w:r>
         <w:t xml:space="preserve">and</w:t>
-      </w:r>
-      <w:r>
-        <w:t xml:space="preserve"> </w:t>
-      </w:r>
-      <w:r>
-        <w:t xml:space="preserve">Kruskal-Wallis</w:t>
-      </w:r>
-      <w:r>
-        <w:t xml:space="preserve"> </w:t>
-      </w:r>
-      <w:r>
-        <w:t xml:space="preserve">Test</w:t>
-      </w:r>
-      <w:r>
-        <w:t xml:space="preserve"> </w:t>
-      </w:r>
-      <w:r>
-        <w:t xml:space="preserve">for</w:t>
-      </w:r>
-      <w:r>
-        <w:t xml:space="preserve"> </w:t>
-      </w:r>
-      <w:r>
-        <w:t xml:space="preserve">GSIand</w:t>
       </w:r>
       <w:r>
         <w:t xml:space="preserve"> </w:t>
@@ -3454,13 +3454,13 @@
       </w:r>
     </w:p>
     <w:bookmarkEnd w:id="22"/>
-    <w:bookmarkStart w:id="23" w:name="welchs-anova-handles-unequal-variances"/>
+    <w:bookmarkStart w:id="23" w:name="standard-one-way-anova"/>
     <w:p>
       <w:pPr>
         <w:pStyle w:val="Heading2"/>
       </w:pPr>
       <w:r>
-        <w:t xml:space="preserve">Welch’s ANOVA (Handles Unequal Variances)</w:t>
+        <w:t xml:space="preserve">Standard One-Way ANOVA</w:t>
       </w:r>
     </w:p>
     <w:p>
@@ -3469,9 +3469,27 @@
       </w:pPr>
       <w:r>
         <w:rPr>
+          <w:rStyle w:val="NormalTok"/>
+        </w:rPr>
+        <w:t xml:space="preserve">gsi_anova </w:t>
+      </w:r>
+      <w:r>
+        <w:rPr>
+          <w:rStyle w:val="OtherTok"/>
+        </w:rPr>
+        <w:t xml:space="preserve">&lt;-</w:t>
+      </w:r>
+      <w:r>
+        <w:rPr>
+          <w:rStyle w:val="NormalTok"/>
+        </w:rPr>
+        <w:t xml:space="preserve"> </w:t>
+      </w:r>
+      <w:r>
+        <w:rPr>
           <w:rStyle w:val="FunctionTok"/>
         </w:rPr>
-        <w:t xml:space="preserve">oneway.test</w:t>
+        <w:t xml:space="preserve">aov</w:t>
       </w:r>
       <w:r>
         <w:rPr>
@@ -3502,6 +3520,21 @@
           <w:rStyle w:val="NormalTok"/>
         </w:rPr>
         <w:t xml:space="preserve"> cots_data)</w:t>
+      </w:r>
+      <w:r>
+        <w:br/>
+      </w:r>
+      <w:r>
+        <w:rPr>
+          <w:rStyle w:val="FunctionTok"/>
+        </w:rPr>
+        <w:t xml:space="preserve">summary</w:t>
+      </w:r>
+      <w:r>
+        <w:rPr>
+          <w:rStyle w:val="NormalTok"/>
+        </w:rPr>
+        <w:t xml:space="preserve">(gsi_anova)</w:t>
       </w:r>
     </w:p>
     <w:p>
@@ -3509,25 +3542,37 @@
         <w:pStyle w:val="SourceCode"/>
       </w:pPr>
       <w:r>
+        <w:rPr>
+          <w:rStyle w:val="VerbatimChar"/>
+        </w:rPr>
+        <w:t xml:space="preserve">            Df  Sum Sq Mean Sq F value   Pr(&gt;F)    </w:t>
+      </w:r>
+      <w:r>
         <w:br/>
       </w:r>
       <w:r>
         <w:rPr>
           <w:rStyle w:val="VerbatimChar"/>
         </w:rPr>
-        <w:t xml:space="preserve">    One-way analysis of means (not assuming equal variances)</w:t>
+        <w:t xml:space="preserve">Size_Class   1 0.13667 0.13667   63.31 1.57e-09 ***</w:t>
       </w:r>
       <w:r>
         <w:br/>
       </w:r>
       <w:r>
+        <w:rPr>
+          <w:rStyle w:val="VerbatimChar"/>
+        </w:rPr>
+        <w:t xml:space="preserve">Residuals   37 0.07988 0.00216                     </w:t>
+      </w:r>
+      <w:r>
         <w:br/>
       </w:r>
       <w:r>
         <w:rPr>
           <w:rStyle w:val="VerbatimChar"/>
         </w:rPr>
-        <w:t xml:space="preserve">data:  GSI and Size_Class</w:t>
+        <w:t xml:space="preserve">---</w:t>
       </w:r>
       <w:r>
         <w:br/>
@@ -3536,7 +3581,7 @@
         <w:rPr>
           <w:rStyle w:val="VerbatimChar"/>
         </w:rPr>
-        <w:t xml:space="preserve">F = 51.302, num df = 1.000, denom df = 20.869, p-value = 4.796e-07</w:t>
+        <w:t xml:space="preserve">Signif. codes:  0 '***' 0.001 '**' 0.01 '*' 0.05 '.' 0.1 ' ' 1</w:t>
       </w:r>
     </w:p>
     <w:p>
@@ -3545,9 +3590,27 @@
       </w:pPr>
       <w:r>
         <w:rPr>
+          <w:rStyle w:val="NormalTok"/>
+        </w:rPr>
+        <w:t xml:space="preserve">pci_anova </w:t>
+      </w:r>
+      <w:r>
+        <w:rPr>
+          <w:rStyle w:val="OtherTok"/>
+        </w:rPr>
+        <w:t xml:space="preserve">&lt;-</w:t>
+      </w:r>
+      <w:r>
+        <w:rPr>
+          <w:rStyle w:val="NormalTok"/>
+        </w:rPr>
+        <w:t xml:space="preserve"> </w:t>
+      </w:r>
+      <w:r>
+        <w:rPr>
           <w:rStyle w:val="FunctionTok"/>
         </w:rPr>
-        <w:t xml:space="preserve">oneway.test</w:t>
+        <w:t xml:space="preserve">aov</w:t>
       </w:r>
       <w:r>
         <w:rPr>
@@ -3578,6 +3641,21 @@
           <w:rStyle w:val="NormalTok"/>
         </w:rPr>
         <w:t xml:space="preserve"> cots_data)</w:t>
+      </w:r>
+      <w:r>
+        <w:br/>
+      </w:r>
+      <w:r>
+        <w:rPr>
+          <w:rStyle w:val="FunctionTok"/>
+        </w:rPr>
+        <w:t xml:space="preserve">summary</w:t>
+      </w:r>
+      <w:r>
+        <w:rPr>
+          <w:rStyle w:val="NormalTok"/>
+        </w:rPr>
+        <w:t xml:space="preserve">(pci_anova)</w:t>
       </w:r>
     </w:p>
     <w:p>
@@ -3585,25 +3663,37 @@
         <w:pStyle w:val="SourceCode"/>
       </w:pPr>
       <w:r>
+        <w:rPr>
+          <w:rStyle w:val="VerbatimChar"/>
+        </w:rPr>
+        <w:t xml:space="preserve">            Df Sum Sq Mean Sq F value   Pr(&gt;F)    </w:t>
+      </w:r>
+      <w:r>
         <w:br/>
       </w:r>
       <w:r>
         <w:rPr>
           <w:rStyle w:val="VerbatimChar"/>
         </w:rPr>
-        <w:t xml:space="preserve">    One-way analysis of means (not assuming equal variances)</w:t>
+        <w:t xml:space="preserve">Size_Class   1  2.143  2.1428   63.31 1.57e-09 ***</w:t>
       </w:r>
       <w:r>
         <w:br/>
       </w:r>
       <w:r>
+        <w:rPr>
+          <w:rStyle w:val="VerbatimChar"/>
+        </w:rPr>
+        <w:t xml:space="preserve">Residuals   37  1.252  0.0338                     </w:t>
+      </w:r>
+      <w:r>
         <w:br/>
       </w:r>
       <w:r>
         <w:rPr>
           <w:rStyle w:val="VerbatimChar"/>
         </w:rPr>
-        <w:t xml:space="preserve">data:  PCI and Size_Class</w:t>
+        <w:t xml:space="preserve">---</w:t>
       </w:r>
       <w:r>
         <w:br/>
@@ -3612,7 +3702,7 @@
         <w:rPr>
           <w:rStyle w:val="VerbatimChar"/>
         </w:rPr>
-        <w:t xml:space="preserve">F = 51.308, num df = 1.00, denom df = 20.87, p-value = 4.79e-07</w:t>
+        <w:t xml:space="preserve">Signif. codes:  0 '***' 0.001 '**' 0.01 '*' 0.05 '.' 0.1 ' ' 1</w:t>
       </w:r>
     </w:p>
     <w:bookmarkEnd w:id="23"/>

</xml_diff>